<commit_message>
upd cavaticcio docx e html
</commit_message>
<xml_diff>
--- a/DOCS_DA_CONVERTIRE/cavaticcio_en.docx
+++ b/DOCS_DA_CONVERTIRE/cavaticcio_en.docx
@@ -457,518 +457,19 @@
       </w:r>
     </w:p>
     <w:p>
-      <w:r>
-        <w:pict w14:anchorId="77C04787">
-          <v:rect id="_x0000_i1027" style="width:0;height:1.5pt" o:hralign="center" o:hrstd="t" o:hrnoshade="t" o:hr="t" fillcolor="gray" stroked="f"/>
-        </w:pict>
-      </w:r>
-    </w:p>
-    <w:p>
-      <w:pPr>
-        <w:rPr>
-          <w:b/>
-          <w:bCs/>
-        </w:rPr>
-      </w:pPr>
-      <w:r>
-        <w:rPr>
-          <w:rFonts w:ascii="Segoe UI Emoji" w:hAnsi="Segoe UI Emoji" w:cs="Segoe UI Emoji"/>
-          <w:b/>
-          <w:bCs/>
-        </w:rPr>
-        <w:t xml:space="preserve">💡 </w:t>
-      </w:r>
-      <w:r>
-        <w:rPr>
-          <w:b/>
-          <w:bCs/>
-        </w:rPr>
-        <w:t>Curiosity</w:t>
-      </w:r>
-    </w:p>
-    <w:p>
-      <w:r>
-        <w:t xml:space="preserve">The Cavaticcio Power Plant is sometimes cited as one of the </w:t>
-      </w:r>
-      <w:r>
-        <w:rPr>
-          <w:b/>
-          <w:bCs/>
-        </w:rPr>
-        <w:t xml:space="preserve">very few, if not the only, hydroelectric plant of this size located in the historic center </w:t>
-      </w:r>
-      <w:r>
-        <w:t>of a European city.</w:t>
-      </w:r>
-    </w:p>
-    <w:p>
-      <w:r>
-        <w:pict w14:anchorId="268507BF">
-          <v:rect id="_x0000_i1028" style="width:0;height:1.5pt" o:hralign="center" o:hrstd="t" o:hrnoshade="t" o:hr="t" fillcolor="gray" stroked="f"/>
-        </w:pict>
-      </w:r>
-    </w:p>
-    <w:p>
-      <w:r>
-        <w:t xml:space="preserve">Would you like to know the </w:t>
-      </w:r>
-      <w:r>
-        <w:rPr>
-          <w:b/>
-          <w:bCs/>
-        </w:rPr>
-        <w:t xml:space="preserve">opening times and visiting methods </w:t>
-      </w:r>
-      <w:r>
-        <w:t>(for example, to the underground passages of the ancient port and the canals) organized by the Consorzio dei Canali di Bologna?</w:t>
-      </w:r>
-    </w:p>
-    <w:p>
-      <w:r>
-        <w:t>Absolutely! Visiting the Cavaticcio Power Plant and, especially, the underground canals is a highly sought-after experience, as it allows you to discover Bologna's hidden hydraulic heart.</w:t>
-      </w:r>
-    </w:p>
-    <w:p>
-      <w:r>
-        <w:t xml:space="preserve">Here are the main visiting options, managed by the </w:t>
-      </w:r>
-      <w:r>
-        <w:rPr>
-          <w:b/>
-          <w:bCs/>
-        </w:rPr>
-        <w:t xml:space="preserve">Casalecchio Dam and Reno Canal Consortium </w:t>
-      </w:r>
-      <w:r>
-        <w:t>(Bologna Canals):</w:t>
-      </w:r>
-    </w:p>
-    <w:p>
-      <w:pPr>
-        <w:rPr>
-          <w:b/>
-          <w:bCs/>
-        </w:rPr>
-      </w:pPr>
-      <w:r>
-        <w:rPr>
-          <w:rFonts w:ascii="Segoe UI Emoji" w:hAnsi="Segoe UI Emoji" w:cs="Segoe UI Emoji"/>
-          <w:b/>
-          <w:bCs/>
-        </w:rPr>
-        <w:t xml:space="preserve">🏛️ </w:t>
-      </w:r>
-      <w:r>
-        <w:rPr>
-          <w:b/>
-          <w:bCs/>
-        </w:rPr>
-        <w:t>Visits to the Cavaticcio Hydroelectric Power Plant</w:t>
-      </w:r>
-    </w:p>
-    <w:p>
-      <w:r>
-        <w:t xml:space="preserve">A visit to the power plant itself (the underground engine room) is usually possible in </w:t>
-      </w:r>
-      <w:r>
-        <w:rPr>
-          <w:b/>
-          <w:bCs/>
-        </w:rPr>
-        <w:t xml:space="preserve">two ways </w:t>
-      </w:r>
-      <w:r>
-        <w:t>:</w:t>
-      </w:r>
-    </w:p>
-    <w:p>
-      <w:pPr>
-        <w:numPr>
-          <w:ilvl w:val="0"/>
-          <w:numId w:val="4"/>
-        </w:numPr>
-      </w:pPr>
-      <w:r>
-        <w:rPr>
-          <w:b/>
-          <w:bCs/>
-        </w:rPr>
-        <w:t>Visits for Organized Groups:</w:t>
-      </w:r>
-    </w:p>
-    <w:p>
-      <w:pPr>
-        <w:numPr>
-          <w:ilvl w:val="1"/>
-          <w:numId w:val="4"/>
-        </w:numPr>
-      </w:pPr>
-      <w:r>
-        <w:t xml:space="preserve">The power plant can be visited by </w:t>
-      </w:r>
-      <w:r>
-        <w:rPr>
-          <w:b/>
-          <w:bCs/>
-        </w:rPr>
-        <w:t xml:space="preserve">reservation for private groups </w:t>
-      </w:r>
-      <w:r>
-        <w:t>(generally at least 10 people).</w:t>
-      </w:r>
-    </w:p>
-    <w:p>
-      <w:pPr>
-        <w:numPr>
-          <w:ilvl w:val="1"/>
-          <w:numId w:val="4"/>
-        </w:numPr>
-      </w:pPr>
-      <w:r>
-        <w:t>For information on availability and rates, please contact the Consorzio dei Canali di Bologna directly.</w:t>
-      </w:r>
-    </w:p>
-    <w:p>
-      <w:pPr>
-        <w:numPr>
-          <w:ilvl w:val="0"/>
-          <w:numId w:val="4"/>
-        </w:numPr>
-      </w:pPr>
-      <w:r>
-        <w:rPr>
-          <w:b/>
-          <w:bCs/>
-        </w:rPr>
-        <w:t>Special Visits (Occasional Events):</w:t>
-      </w:r>
-    </w:p>
-    <w:p>
-      <w:pPr>
-        <w:numPr>
-          <w:ilvl w:val="1"/>
-          <w:numId w:val="4"/>
-        </w:numPr>
-      </w:pPr>
-      <w:r>
-        <w:lastRenderedPageBreak/>
-        <w:t xml:space="preserve">The plant is open to the public on special occasions, such as the </w:t>
-      </w:r>
-      <w:r>
-        <w:rPr>
-          <w:b/>
-          <w:bCs/>
-        </w:rPr>
-        <w:t xml:space="preserve">European Researchers' Night </w:t>
-      </w:r>
-      <w:r>
-        <w:t>or other thematic events organized by the Consortium.</w:t>
-      </w:r>
-    </w:p>
-    <w:p>
-      <w:pPr>
-        <w:numPr>
-          <w:ilvl w:val="1"/>
-          <w:numId w:val="4"/>
-        </w:numPr>
-      </w:pPr>
-      <w:r>
-        <w:t xml:space="preserve">These events have </w:t>
-      </w:r>
-      <w:r>
-        <w:rPr>
-          <w:b/>
-          <w:bCs/>
-        </w:rPr>
-        <w:t xml:space="preserve">limited places </w:t>
-      </w:r>
-      <w:r>
-        <w:t xml:space="preserve">and require reservations. It's essential to check the "News" or "Events" section on the </w:t>
-      </w:r>
-      <w:r>
-        <w:rPr>
-          <w:i/>
-          <w:iCs/>
-        </w:rPr>
-        <w:t xml:space="preserve">Canali di Bologna website </w:t>
-      </w:r>
-      <w:r>
-        <w:t>to ensure you don't miss out.</w:t>
-      </w:r>
-    </w:p>
-    <w:p>
-      <w:r>
-        <w:rPr>
-          <w:b/>
-          <w:bCs/>
-        </w:rPr>
-        <w:t>Booking contacts:</w:t>
-      </w:r>
-    </w:p>
-    <w:p>
-      <w:pPr>
-        <w:numPr>
-          <w:ilvl w:val="0"/>
-          <w:numId w:val="5"/>
-        </w:numPr>
-      </w:pPr>
-      <w:proofErr w:type="gramStart"/>
-      <w:r>
-        <w:t>Email :</w:t>
-      </w:r>
-      <w:proofErr w:type="gramEnd"/>
-      <w:r>
-        <w:t xml:space="preserve"> ordini@canalidibologna.it</w:t>
-      </w:r>
-    </w:p>
-    <w:p>
-      <w:pPr>
-        <w:numPr>
-          <w:ilvl w:val="0"/>
-          <w:numId w:val="5"/>
-        </w:numPr>
-      </w:pPr>
-      <w:r>
-        <w:t>Telephone: 389.5950213 (Generally Mon - Thu 8.30-12.00, Fri 8.30-12.30)</w:t>
-      </w:r>
-    </w:p>
-    <w:p>
-      <w:pPr>
-        <w:rPr>
-          <w:b/>
-          <w:bCs/>
-        </w:rPr>
-      </w:pPr>
-      <w:r>
-        <w:rPr>
-          <w:rFonts w:ascii="Segoe UI Emoji" w:hAnsi="Segoe UI Emoji" w:cs="Segoe UI Emoji"/>
-          <w:b/>
-          <w:bCs/>
-        </w:rPr>
-        <w:t xml:space="preserve">🛶 </w:t>
-      </w:r>
-      <w:r>
-        <w:rPr>
-          <w:b/>
-          <w:bCs/>
-        </w:rPr>
-        <w:t>"The Underground of Bologna" - Porto Experience (Canale Cavaticcio)</w:t>
-      </w:r>
-    </w:p>
-    <w:p>
-      <w:r>
-        <w:t>Although the power plant can be visited upon request, the Cavaticcio Canal and ancient port area is often included in the more popular underground canal tour.</w:t>
-      </w:r>
-    </w:p>
-    <w:p>
-      <w:pPr>
-        <w:numPr>
-          <w:ilvl w:val="0"/>
-          <w:numId w:val="6"/>
-        </w:numPr>
-      </w:pPr>
-      <w:r>
-        <w:rPr>
-          <w:b/>
-          <w:bCs/>
-        </w:rPr>
-        <w:t xml:space="preserve">Special Period ("Secca"): </w:t>
-      </w:r>
-      <w:r>
-        <w:t xml:space="preserve">Visits to the underground canals (both the Canale Reno/Moline and the Cavaticcio) take place in a massive and organised way only once a year, during the period in which the water supply to the canals is interrupted for maintenance (the so-called "secca"), which usually falls in </w:t>
-      </w:r>
-      <w:r>
-        <w:rPr>
-          <w:b/>
-          <w:bCs/>
-        </w:rPr>
-        <w:t xml:space="preserve">autumn </w:t>
-      </w:r>
-      <w:r>
-        <w:t>(often between October and November).</w:t>
-      </w:r>
-    </w:p>
-    <w:p>
-      <w:pPr>
-        <w:numPr>
-          <w:ilvl w:val="0"/>
-          <w:numId w:val="6"/>
-        </w:numPr>
-      </w:pPr>
-      <w:r>
-        <w:rPr>
-          <w:b/>
-          <w:bCs/>
-        </w:rPr>
-        <w:t xml:space="preserve">"Porto Experience" Itinerary: </w:t>
-      </w:r>
-      <w:r>
-        <w:t xml:space="preserve">This specific tour allows you to descend from the </w:t>
-      </w:r>
-      <w:r>
-        <w:rPr>
-          <w:b/>
-          <w:bCs/>
-        </w:rPr>
-        <w:t xml:space="preserve">Salara </w:t>
-      </w:r>
-      <w:r>
-        <w:t xml:space="preserve">(the ancient Salt Warehouse) and explore the underground section of the </w:t>
-      </w:r>
-      <w:r>
-        <w:rPr>
-          <w:b/>
-          <w:bCs/>
-        </w:rPr>
-        <w:t xml:space="preserve">Cavaticcio Canal </w:t>
-      </w:r>
-      <w:r>
-        <w:t>, retracing the history of the ancient port of Bologna.</w:t>
-      </w:r>
-    </w:p>
-    <w:p>
-      <w:pPr>
-        <w:numPr>
-          <w:ilvl w:val="0"/>
-          <w:numId w:val="6"/>
-        </w:numPr>
-      </w:pPr>
-      <w:r>
-        <w:rPr>
-          <w:b/>
-          <w:bCs/>
-        </w:rPr>
-        <w:t xml:space="preserve">Reservations: </w:t>
-      </w:r>
-      <w:r>
-        <w:t xml:space="preserve">Reservations for the "Undergrounds of Bologna" open well in advance of the fall event, and they sell out quickly. You should monitor the </w:t>
-      </w:r>
-      <w:r>
-        <w:rPr>
-          <w:b/>
-          <w:bCs/>
-        </w:rPr>
-        <w:t xml:space="preserve">Canali di Bologna </w:t>
-      </w:r>
-      <w:r>
-        <w:t xml:space="preserve">or </w:t>
-      </w:r>
-      <w:r>
-        <w:rPr>
-          <w:b/>
-          <w:bCs/>
-        </w:rPr>
-        <w:t xml:space="preserve">Bologna Welcome websites </w:t>
-      </w:r>
-      <w:r>
-        <w:t>for exact dates and when reservations open.</w:t>
-      </w:r>
-    </w:p>
-    <w:p>
-      <w:r>
-        <w:pict w14:anchorId="5A887DF4">
-          <v:rect id="_x0000_i1029" style="width:0;height:1.5pt" o:hralign="center" o:hrstd="t" o:hrnoshade="t" o:hr="t" fillcolor="gray" stroked="f"/>
-        </w:pict>
-      </w:r>
-    </w:p>
-    <w:p>
-      <w:pPr>
-        <w:rPr>
-          <w:b/>
-          <w:bCs/>
-        </w:rPr>
-      </w:pPr>
-      <w:r>
-        <w:rPr>
-          <w:b/>
-          <w:bCs/>
-        </w:rPr>
-        <w:t>Other Visit Options</w:t>
-      </w:r>
-    </w:p>
-    <w:p>
-      <w:r>
-        <w:t>The Canali di Bologna Consortium also organizes:</w:t>
-      </w:r>
-    </w:p>
-    <w:p>
-      <w:pPr>
-        <w:numPr>
-          <w:ilvl w:val="0"/>
-          <w:numId w:val="7"/>
-        </w:numPr>
-      </w:pPr>
-      <w:r>
-        <w:rPr>
-          <w:b/>
-          <w:bCs/>
-        </w:rPr>
-        <w:t xml:space="preserve">Opificio delle Acque: </w:t>
-      </w:r>
-      <w:r>
-        <w:t xml:space="preserve">A permanent museum/documentation center on the city's hydraulic history, occasionally offering special tours of the underground room containing the remains of the former hydroelectric plant. It is located at Via Monaldo </w:t>
-      </w:r>
-      <w:proofErr w:type="spellStart"/>
-      <w:r>
-        <w:t>Calari</w:t>
-      </w:r>
-      <w:proofErr w:type="spellEnd"/>
-      <w:r>
-        <w:t xml:space="preserve"> , 15.</w:t>
-      </w:r>
-    </w:p>
-    <w:p>
-      <w:pPr>
-        <w:numPr>
-          <w:ilvl w:val="0"/>
-          <w:numId w:val="7"/>
-        </w:numPr>
-      </w:pPr>
-      <w:r>
-        <w:rPr>
-          <w:b/>
-          <w:bCs/>
-        </w:rPr>
-        <w:t xml:space="preserve">Surface Tours: </w:t>
-      </w:r>
-      <w:r>
-        <w:t>Guided walks along the route of the exposed and covered canals (such as the Reno Canal tour), which include an external view of the Cavaticcio Power Station.</w:t>
-      </w:r>
-    </w:p>
-    <w:p>
-      <w:r>
-        <w:t xml:space="preserve">I highly recommend visiting the </w:t>
-      </w:r>
-      <w:r>
-        <w:rPr>
-          <w:b/>
-          <w:bCs/>
-        </w:rPr>
-        <w:t xml:space="preserve">official Canali di Bologna website </w:t>
-      </w:r>
-      <w:r>
-        <w:t>for the latest events and reservations, especially for underground tours in the fall!</w:t>
-      </w:r>
-    </w:p>
-    <w:p/>
-    <w:p>
-      <w:r>
-        <w:t>Here are some images of the Cavaticcio Hydroelectric Power Plant in Bologna, showing in particular the engine room and the turbine that exploits the waterfall of the canal.</w:t>
-      </w:r>
-    </w:p>
-    <w:p>
-      <w:r>
-        <w:rPr>
-          <w:rStyle w:val="Collegamentoipertestuale"/>
+      <w:pPr>
+        <w:ind w:left="360"/>
+      </w:pPr>
+      <w:bookmarkStart w:id="0" w:name="_Hlk216988877"/>
+      <w:r>
+        <w:rPr>
           <w:noProof/>
         </w:rPr>
         <w:drawing>
-          <wp:inline distT="0" distB="0" distL="0" distR="0" wp14:anchorId="17D562E9" wp14:editId="6BF5E6A1">
-            <wp:extent cx="304800" cy="304800"/>
-            <wp:effectExtent l="0" t="0" r="0" b="0"/>
-            <wp:docPr id="1912487226" name="Immagine 15">
-              <a:hlinkClick xmlns:a="http://schemas.openxmlformats.org/drawingml/2006/main" r:id="rId6" tgtFrame="&quot;_blank&quot;"/>
-            </wp:docPr>
+          <wp:inline distT="0" distB="0" distL="0" distR="0" wp14:anchorId="6968E4A9" wp14:editId="4D839884">
+            <wp:extent cx="3453130" cy="2590027"/>
+            <wp:effectExtent l="0" t="0" r="0" b="1270"/>
+            <wp:docPr id="444911130" name="Immagine 1" descr="Immagine che contiene edificio, aria aperta, strada, arte&#10;&#10;Il contenuto generato dall'IA potrebbe non essere corretto."/>
             <wp:cNvGraphicFramePr>
               <a:graphicFrameLocks xmlns:a="http://schemas.openxmlformats.org/drawingml/2006/main" noChangeAspect="1"/>
             </wp:cNvGraphicFramePr>
@@ -976,38 +477,29 @@
               <a:graphicData uri="http://schemas.openxmlformats.org/drawingml/2006/picture">
                 <pic:pic xmlns:pic="http://schemas.openxmlformats.org/drawingml/2006/picture">
                   <pic:nvPicPr>
-                    <pic:cNvPr id="0" name="Picture 82">
-                      <a:hlinkClick r:id="rId6" tgtFrame="&quot;_blank&quot;"/>
-                    </pic:cNvPr>
-                    <pic:cNvPicPr>
-                      <a:picLocks noChangeAspect="1" noChangeArrowheads="1"/>
-                    </pic:cNvPicPr>
+                    <pic:cNvPr id="444911130" name="Immagine 1" descr="Immagine che contiene edificio, aria aperta, strada, arte&#10;&#10;Il contenuto generato dall'IA potrebbe non essere corretto."/>
+                    <pic:cNvPicPr/>
                   </pic:nvPicPr>
                   <pic:blipFill>
-                    <a:blip r:embed="rId7">
+                    <a:blip r:embed="rId6" cstate="print">
                       <a:extLst>
                         <a:ext uri="{28A0092B-C50C-407E-A947-70E740481C1C}">
                           <a14:useLocalDpi xmlns:a14="http://schemas.microsoft.com/office/drawing/2010/main" val="0"/>
                         </a:ext>
                       </a:extLst>
                     </a:blip>
-                    <a:srcRect/>
                     <a:stretch>
                       <a:fillRect/>
                     </a:stretch>
                   </pic:blipFill>
-                  <pic:spPr bwMode="auto">
+                  <pic:spPr>
                     <a:xfrm>
                       <a:off x="0" y="0"/>
-                      <a:ext cx="304800" cy="304800"/>
+                      <a:ext cx="3490476" cy="2618038"/>
                     </a:xfrm>
                     <a:prstGeom prst="rect">
                       <a:avLst/>
                     </a:prstGeom>
-                    <a:noFill/>
-                    <a:ln>
-                      <a:noFill/>
-                    </a:ln>
                   </pic:spPr>
                 </pic:pic>
               </a:graphicData>
@@ -1015,381 +507,539 @@
           </wp:inline>
         </w:drawing>
       </w:r>
-      <w:hyperlink r:id="rId8" w:tgtFrame="_blank" w:history="1">
-        <w:r>
-          <w:rPr>
-            <w:rStyle w:val="Collegamentoipertestuale"/>
-          </w:rPr>
-          <w:t>www.canalidibologna.it</w:t>
-        </w:r>
-      </w:hyperlink>
-    </w:p>
-    <w:p>
-      <w:r>
-        <w:rPr>
-          <w:rStyle w:val="Collegamentoipertestuale"/>
-          <w:noProof/>
-        </w:rPr>
-        <w:drawing>
-          <wp:inline distT="0" distB="0" distL="0" distR="0" wp14:anchorId="704045D4" wp14:editId="40989AB9">
-            <wp:extent cx="2377440" cy="1905000"/>
-            <wp:effectExtent l="0" t="0" r="3810" b="0"/>
-            <wp:docPr id="580137230" name="Immagine 14" descr="Immagine di Centrale idroelettrica del Cavaticcio Bologna interno"/>
-            <wp:cNvGraphicFramePr>
-              <a:graphicFrameLocks xmlns:a="http://schemas.openxmlformats.org/drawingml/2006/main" noChangeAspect="1"/>
-            </wp:cNvGraphicFramePr>
-            <a:graphic xmlns:a="http://schemas.openxmlformats.org/drawingml/2006/main">
-              <a:graphicData uri="http://schemas.openxmlformats.org/drawingml/2006/picture">
-                <pic:pic xmlns:pic="http://schemas.openxmlformats.org/drawingml/2006/picture">
-                  <pic:nvPicPr>
-                    <pic:cNvPr id="0" name="Picture 83" descr="Immagine di Centrale idroelettrica del Cavaticcio Bologna interno"/>
-                    <pic:cNvPicPr>
-                      <a:picLocks noChangeAspect="1" noChangeArrowheads="1"/>
-                    </pic:cNvPicPr>
-                  </pic:nvPicPr>
-                  <pic:blipFill>
-                    <a:blip r:embed="rId9">
-                      <a:extLst>
-                        <a:ext uri="{28A0092B-C50C-407E-A947-70E740481C1C}">
-                          <a14:useLocalDpi xmlns:a14="http://schemas.microsoft.com/office/drawing/2010/main" val="0"/>
-                        </a:ext>
-                      </a:extLst>
-                    </a:blip>
-                    <a:srcRect/>
-                    <a:stretch>
-                      <a:fillRect/>
-                    </a:stretch>
-                  </pic:blipFill>
-                  <pic:spPr bwMode="auto">
-                    <a:xfrm>
-                      <a:off x="0" y="0"/>
-                      <a:ext cx="2377440" cy="1905000"/>
-                    </a:xfrm>
-                    <a:prstGeom prst="rect">
-                      <a:avLst/>
-                    </a:prstGeom>
-                    <a:noFill/>
-                    <a:ln>
-                      <a:noFill/>
-                    </a:ln>
-                  </pic:spPr>
-                </pic:pic>
-              </a:graphicData>
-            </a:graphic>
-          </wp:inline>
-        </w:drawing>
-      </w:r>
-      <w:r>
-        <w:rPr>
-          <w:rStyle w:val="Collegamentoipertestuale"/>
-          <w:noProof/>
-        </w:rPr>
-        <w:drawing>
-          <wp:inline distT="0" distB="0" distL="0" distR="0" wp14:anchorId="6CC3D744" wp14:editId="5DCA602D">
-            <wp:extent cx="304800" cy="304800"/>
-            <wp:effectExtent l="0" t="0" r="0" b="0"/>
-            <wp:docPr id="1269315352" name="Immagine 13">
-              <a:hlinkClick xmlns:a="http://schemas.openxmlformats.org/drawingml/2006/main" r:id="rId10" tgtFrame="&quot;_blank&quot;"/>
-            </wp:docPr>
-            <wp:cNvGraphicFramePr>
-              <a:graphicFrameLocks xmlns:a="http://schemas.openxmlformats.org/drawingml/2006/main" noChangeAspect="1"/>
-            </wp:cNvGraphicFramePr>
-            <a:graphic xmlns:a="http://schemas.openxmlformats.org/drawingml/2006/main">
-              <a:graphicData uri="http://schemas.openxmlformats.org/drawingml/2006/picture">
-                <pic:pic xmlns:pic="http://schemas.openxmlformats.org/drawingml/2006/picture">
-                  <pic:nvPicPr>
-                    <pic:cNvPr id="0" name="Picture 84">
-                      <a:hlinkClick r:id="rId10" tgtFrame="&quot;_blank&quot;"/>
-                    </pic:cNvPr>
-                    <pic:cNvPicPr>
-                      <a:picLocks noChangeAspect="1" noChangeArrowheads="1"/>
-                    </pic:cNvPicPr>
-                  </pic:nvPicPr>
-                  <pic:blipFill>
-                    <a:blip r:embed="rId11">
-                      <a:extLst>
-                        <a:ext uri="{28A0092B-C50C-407E-A947-70E740481C1C}">
-                          <a14:useLocalDpi xmlns:a14="http://schemas.microsoft.com/office/drawing/2010/main" val="0"/>
-                        </a:ext>
-                      </a:extLst>
-                    </a:blip>
-                    <a:srcRect/>
-                    <a:stretch>
-                      <a:fillRect/>
-                    </a:stretch>
-                  </pic:blipFill>
-                  <pic:spPr bwMode="auto">
-                    <a:xfrm>
-                      <a:off x="0" y="0"/>
-                      <a:ext cx="304800" cy="304800"/>
-                    </a:xfrm>
-                    <a:prstGeom prst="rect">
-                      <a:avLst/>
-                    </a:prstGeom>
-                    <a:noFill/>
-                    <a:ln>
-                      <a:noFill/>
-                    </a:ln>
-                  </pic:spPr>
-                </pic:pic>
-              </a:graphicData>
-            </a:graphic>
-          </wp:inline>
-        </w:drawing>
-      </w:r>
-      <w:hyperlink r:id="rId12" w:tgtFrame="_blank" w:history="1">
-        <w:r>
-          <w:rPr>
-            <w:rStyle w:val="Collegamentoipertestuale"/>
-          </w:rPr>
-          <w:t>www.bolognamissioneclima.it</w:t>
-        </w:r>
-      </w:hyperlink>
-    </w:p>
-    <w:p>
-      <w:r>
-        <w:rPr>
-          <w:rStyle w:val="Collegamentoipertestuale"/>
-          <w:noProof/>
-        </w:rPr>
-        <w:drawing>
-          <wp:inline distT="0" distB="0" distL="0" distR="0" wp14:anchorId="30263248" wp14:editId="6A03E6F0">
-            <wp:extent cx="2377440" cy="1905000"/>
-            <wp:effectExtent l="0" t="0" r="3810" b="0"/>
-            <wp:docPr id="1573340796" name="Immagine 12" descr="Immagine di Centrale idroelettrica del Cavaticcio Bologna interno"/>
-            <wp:cNvGraphicFramePr>
-              <a:graphicFrameLocks xmlns:a="http://schemas.openxmlformats.org/drawingml/2006/main" noChangeAspect="1"/>
-            </wp:cNvGraphicFramePr>
-            <a:graphic xmlns:a="http://schemas.openxmlformats.org/drawingml/2006/main">
-              <a:graphicData uri="http://schemas.openxmlformats.org/drawingml/2006/picture">
-                <pic:pic xmlns:pic="http://schemas.openxmlformats.org/drawingml/2006/picture">
-                  <pic:nvPicPr>
-                    <pic:cNvPr id="0" name="Picture 85" descr="Immagine di Centrale idroelettrica del Cavaticcio Bologna interno"/>
-                    <pic:cNvPicPr>
-                      <a:picLocks noChangeAspect="1" noChangeArrowheads="1"/>
-                    </pic:cNvPicPr>
-                  </pic:nvPicPr>
-                  <pic:blipFill>
-                    <a:blip r:embed="rId13">
-                      <a:extLst>
-                        <a:ext uri="{28A0092B-C50C-407E-A947-70E740481C1C}">
-                          <a14:useLocalDpi xmlns:a14="http://schemas.microsoft.com/office/drawing/2010/main" val="0"/>
-                        </a:ext>
-                      </a:extLst>
-                    </a:blip>
-                    <a:srcRect/>
-                    <a:stretch>
-                      <a:fillRect/>
-                    </a:stretch>
-                  </pic:blipFill>
-                  <pic:spPr bwMode="auto">
-                    <a:xfrm>
-                      <a:off x="0" y="0"/>
-                      <a:ext cx="2377440" cy="1905000"/>
-                    </a:xfrm>
-                    <a:prstGeom prst="rect">
-                      <a:avLst/>
-                    </a:prstGeom>
-                    <a:noFill/>
-                    <a:ln>
-                      <a:noFill/>
-                    </a:ln>
-                  </pic:spPr>
-                </pic:pic>
-              </a:graphicData>
-            </a:graphic>
-          </wp:inline>
-        </w:drawing>
-      </w:r>
-      <w:r>
-        <w:rPr>
-          <w:rStyle w:val="Collegamentoipertestuale"/>
-          <w:noProof/>
-        </w:rPr>
-        <w:drawing>
-          <wp:inline distT="0" distB="0" distL="0" distR="0" wp14:anchorId="4463C142" wp14:editId="73295BF2">
-            <wp:extent cx="304800" cy="304800"/>
-            <wp:effectExtent l="0" t="0" r="0" b="0"/>
-            <wp:docPr id="831062529" name="Immagine 11">
-              <a:hlinkClick xmlns:a="http://schemas.openxmlformats.org/drawingml/2006/main" r:id="rId14" tgtFrame="&quot;_blank&quot;"/>
-            </wp:docPr>
-            <wp:cNvGraphicFramePr>
-              <a:graphicFrameLocks xmlns:a="http://schemas.openxmlformats.org/drawingml/2006/main" noChangeAspect="1"/>
-            </wp:cNvGraphicFramePr>
-            <a:graphic xmlns:a="http://schemas.openxmlformats.org/drawingml/2006/main">
-              <a:graphicData uri="http://schemas.openxmlformats.org/drawingml/2006/picture">
-                <pic:pic xmlns:pic="http://schemas.openxmlformats.org/drawingml/2006/picture">
-                  <pic:nvPicPr>
-                    <pic:cNvPr id="0" name="Picture 86">
-                      <a:hlinkClick r:id="rId14" tgtFrame="&quot;_blank&quot;"/>
-                    </pic:cNvPr>
-                    <pic:cNvPicPr>
-                      <a:picLocks noChangeAspect="1" noChangeArrowheads="1"/>
-                    </pic:cNvPicPr>
-                  </pic:nvPicPr>
-                  <pic:blipFill>
-                    <a:blip r:embed="rId15">
-                      <a:extLst>
-                        <a:ext uri="{28A0092B-C50C-407E-A947-70E740481C1C}">
-                          <a14:useLocalDpi xmlns:a14="http://schemas.microsoft.com/office/drawing/2010/main" val="0"/>
-                        </a:ext>
-                      </a:extLst>
-                    </a:blip>
-                    <a:srcRect/>
-                    <a:stretch>
-                      <a:fillRect/>
-                    </a:stretch>
-                  </pic:blipFill>
-                  <pic:spPr bwMode="auto">
-                    <a:xfrm>
-                      <a:off x="0" y="0"/>
-                      <a:ext cx="304800" cy="304800"/>
-                    </a:xfrm>
-                    <a:prstGeom prst="rect">
-                      <a:avLst/>
-                    </a:prstGeom>
-                    <a:noFill/>
-                    <a:ln>
-                      <a:noFill/>
-                    </a:ln>
-                  </pic:spPr>
-                </pic:pic>
-              </a:graphicData>
-            </a:graphic>
-          </wp:inline>
-        </w:drawing>
-      </w:r>
-      <w:hyperlink r:id="rId16" w:tgtFrame="_blank" w:history="1">
-        <w:r>
-          <w:rPr>
-            <w:rStyle w:val="Collegamentoipertestuale"/>
-          </w:rPr>
-          <w:t>www.bibliotecasalaborsa.it</w:t>
-        </w:r>
-      </w:hyperlink>
-    </w:p>
-    <w:p>
-      <w:r>
-        <w:rPr>
-          <w:rStyle w:val="Collegamentoipertestuale"/>
-          <w:noProof/>
-        </w:rPr>
-        <w:drawing>
-          <wp:inline distT="0" distB="0" distL="0" distR="0" wp14:anchorId="41F9D74B" wp14:editId="17B0F7DA">
-            <wp:extent cx="2377440" cy="1905000"/>
-            <wp:effectExtent l="0" t="0" r="3810" b="0"/>
-            <wp:docPr id="406395082" name="Immagine 10" descr="Immagine di Centrale idroelettrica del Cavaticcio Bologna interno"/>
-            <wp:cNvGraphicFramePr>
-              <a:graphicFrameLocks xmlns:a="http://schemas.openxmlformats.org/drawingml/2006/main" noChangeAspect="1"/>
-            </wp:cNvGraphicFramePr>
-            <a:graphic xmlns:a="http://schemas.openxmlformats.org/drawingml/2006/main">
-              <a:graphicData uri="http://schemas.openxmlformats.org/drawingml/2006/picture">
-                <pic:pic xmlns:pic="http://schemas.openxmlformats.org/drawingml/2006/picture">
-                  <pic:nvPicPr>
-                    <pic:cNvPr id="0" name="Picture 87" descr="Immagine di Centrale idroelettrica del Cavaticcio Bologna interno"/>
-                    <pic:cNvPicPr>
-                      <a:picLocks noChangeAspect="1" noChangeArrowheads="1"/>
-                    </pic:cNvPicPr>
-                  </pic:nvPicPr>
-                  <pic:blipFill>
-                    <a:blip r:embed="rId17">
-                      <a:extLst>
-                        <a:ext uri="{28A0092B-C50C-407E-A947-70E740481C1C}">
-                          <a14:useLocalDpi xmlns:a14="http://schemas.microsoft.com/office/drawing/2010/main" val="0"/>
-                        </a:ext>
-                      </a:extLst>
-                    </a:blip>
-                    <a:srcRect/>
-                    <a:stretch>
-                      <a:fillRect/>
-                    </a:stretch>
-                  </pic:blipFill>
-                  <pic:spPr bwMode="auto">
-                    <a:xfrm>
-                      <a:off x="0" y="0"/>
-                      <a:ext cx="2377440" cy="1905000"/>
-                    </a:xfrm>
-                    <a:prstGeom prst="rect">
-                      <a:avLst/>
-                    </a:prstGeom>
-                    <a:noFill/>
-                    <a:ln>
-                      <a:noFill/>
-                    </a:ln>
-                  </pic:spPr>
-                </pic:pic>
-              </a:graphicData>
-            </a:graphic>
-          </wp:inline>
-        </w:drawing>
-      </w:r>
-      <w:r>
-        <w:rPr>
-          <w:rStyle w:val="Collegamentoipertestuale"/>
-          <w:noProof/>
-        </w:rPr>
-        <w:drawing>
-          <wp:inline distT="0" distB="0" distL="0" distR="0" wp14:anchorId="28C53BAD" wp14:editId="61C92E4B">
-            <wp:extent cx="304800" cy="304800"/>
-            <wp:effectExtent l="0" t="0" r="0" b="0"/>
-            <wp:docPr id="919971052" name="Immagine 9">
-              <a:hlinkClick xmlns:a="http://schemas.openxmlformats.org/drawingml/2006/main" r:id="rId18" tgtFrame="&quot;_blank&quot;"/>
-            </wp:docPr>
-            <wp:cNvGraphicFramePr>
-              <a:graphicFrameLocks xmlns:a="http://schemas.openxmlformats.org/drawingml/2006/main" noChangeAspect="1"/>
-            </wp:cNvGraphicFramePr>
-            <a:graphic xmlns:a="http://schemas.openxmlformats.org/drawingml/2006/main">
-              <a:graphicData uri="http://schemas.openxmlformats.org/drawingml/2006/picture">
-                <pic:pic xmlns:pic="http://schemas.openxmlformats.org/drawingml/2006/picture">
-                  <pic:nvPicPr>
-                    <pic:cNvPr id="0" name="Picture 88">
-                      <a:hlinkClick r:id="rId18" tgtFrame="&quot;_blank&quot;"/>
-                    </pic:cNvPr>
-                    <pic:cNvPicPr>
-                      <a:picLocks noChangeAspect="1" noChangeArrowheads="1"/>
-                    </pic:cNvPicPr>
-                  </pic:nvPicPr>
-                  <pic:blipFill>
-                    <a:blip r:embed="rId19">
-                      <a:extLst>
-                        <a:ext uri="{28A0092B-C50C-407E-A947-70E740481C1C}">
-                          <a14:useLocalDpi xmlns:a14="http://schemas.microsoft.com/office/drawing/2010/main" val="0"/>
-                        </a:ext>
-                      </a:extLst>
-                    </a:blip>
-                    <a:srcRect/>
-                    <a:stretch>
-                      <a:fillRect/>
-                    </a:stretch>
-                  </pic:blipFill>
-                  <pic:spPr bwMode="auto">
-                    <a:xfrm>
-                      <a:off x="0" y="0"/>
-                      <a:ext cx="304800" cy="304800"/>
-                    </a:xfrm>
-                    <a:prstGeom prst="rect">
-                      <a:avLst/>
-                    </a:prstGeom>
-                    <a:noFill/>
-                    <a:ln>
-                      <a:noFill/>
-                    </a:ln>
-                  </pic:spPr>
-                </pic:pic>
-              </a:graphicData>
-            </a:graphic>
-          </wp:inline>
-        </w:drawing>
-      </w:r>
-      <w:hyperlink r:id="rId20" w:tgtFrame="_blank" w:history="1">
-        <w:r>
-          <w:rPr>
-            <w:rStyle w:val="Collegamentoipertestuale"/>
-          </w:rPr>
-          <w:t>www.bologna24ore.it</w:t>
-        </w:r>
-      </w:hyperlink>
-    </w:p>
+    </w:p>
+    <w:p>
+      <w:pPr>
+        <w:ind w:left="360"/>
+      </w:pPr>
+      <w:r>
+        <w:t>[</w:t>
+      </w:r>
+      <w:proofErr w:type="spellStart"/>
+      <w:r>
+        <w:t>SPLIT_</w:t>
+      </w:r>
+      <w:proofErr w:type="gramStart"/>
+      <w:r>
+        <w:t>BLOCK:</w:t>
+      </w:r>
+      <w:r>
+        <w:t>Edificio</w:t>
+      </w:r>
+      <w:r>
+        <w:t>_Centrale_Cavaticcio</w:t>
+      </w:r>
+      <w:r>
+        <w:t>.jpg</w:t>
+      </w:r>
+      <w:proofErr w:type="spellEnd"/>
+      <w:proofErr w:type="gramEnd"/>
+      <w:r>
+        <w:t>]</w:t>
+      </w:r>
+    </w:p>
+    <w:p>
+      <w:pPr>
+        <w:ind w:left="360"/>
+      </w:pPr>
+    </w:p>
+    <w:bookmarkEnd w:id="0"/>
+    <w:p>
+      <w:r>
+        <w:pict w14:anchorId="77C04787">
+          <v:rect id="_x0000_i1027" style="width:0;height:1.5pt" o:hralign="center" o:hrstd="t" o:hrnoshade="t" o:hr="t" fillcolor="gray" stroked="f"/>
+        </w:pict>
+      </w:r>
+    </w:p>
+    <w:p>
+      <w:pPr>
+        <w:rPr>
+          <w:b/>
+          <w:bCs/>
+        </w:rPr>
+      </w:pPr>
+      <w:r>
+        <w:rPr>
+          <w:rFonts w:ascii="Segoe UI Emoji" w:hAnsi="Segoe UI Emoji" w:cs="Segoe UI Emoji"/>
+          <w:b/>
+          <w:bCs/>
+        </w:rPr>
+        <w:t xml:space="preserve">💡 </w:t>
+      </w:r>
+      <w:r>
+        <w:rPr>
+          <w:b/>
+          <w:bCs/>
+        </w:rPr>
+        <w:t>Curiosity</w:t>
+      </w:r>
+    </w:p>
+    <w:p>
+      <w:r>
+        <w:t xml:space="preserve">The Cavaticcio Power Plant is sometimes cited as one of the </w:t>
+      </w:r>
+      <w:r>
+        <w:rPr>
+          <w:b/>
+          <w:bCs/>
+        </w:rPr>
+        <w:t xml:space="preserve">very few, if not the only, hydroelectric plant of this size located in the historic center </w:t>
+      </w:r>
+      <w:r>
+        <w:t>of a European city.</w:t>
+      </w:r>
+    </w:p>
+    <w:p>
+      <w:r>
+        <w:pict w14:anchorId="268507BF">
+          <v:rect id="_x0000_i1028" style="width:0;height:1.5pt" o:hralign="center" o:hrstd="t" o:hrnoshade="t" o:hr="t" fillcolor="gray" stroked="f"/>
+        </w:pict>
+      </w:r>
+    </w:p>
+    <w:p>
+      <w:r>
+        <w:t xml:space="preserve">Would you like to know the </w:t>
+      </w:r>
+      <w:r>
+        <w:rPr>
+          <w:b/>
+          <w:bCs/>
+        </w:rPr>
+        <w:t xml:space="preserve">opening times and visiting methods </w:t>
+      </w:r>
+      <w:r>
+        <w:t>(for example, to the underground passages of the ancient port and the canals) organized by the Consorzio dei Canali di Bologna?</w:t>
+      </w:r>
+    </w:p>
+    <w:p>
+      <w:r>
+        <w:t>Absolutely! Visiting the Cavaticcio Power Plant and, especially, the underground canals is a highly sought-after experience, as it allows you to discover Bologna's hidden hydraulic heart.</w:t>
+      </w:r>
+    </w:p>
+    <w:p>
+      <w:r>
+        <w:lastRenderedPageBreak/>
+        <w:t xml:space="preserve">Here are the main visiting options, managed by the </w:t>
+      </w:r>
+      <w:r>
+        <w:rPr>
+          <w:b/>
+          <w:bCs/>
+        </w:rPr>
+        <w:t xml:space="preserve">Casalecchio Dam and Reno Canal Consortium </w:t>
+      </w:r>
+      <w:r>
+        <w:t>(Bologna Canals):</w:t>
+      </w:r>
+    </w:p>
+    <w:p>
+      <w:pPr>
+        <w:rPr>
+          <w:b/>
+          <w:bCs/>
+        </w:rPr>
+      </w:pPr>
+      <w:r>
+        <w:rPr>
+          <w:rFonts w:ascii="Segoe UI Emoji" w:hAnsi="Segoe UI Emoji" w:cs="Segoe UI Emoji"/>
+          <w:b/>
+          <w:bCs/>
+        </w:rPr>
+        <w:t xml:space="preserve">🏛️ </w:t>
+      </w:r>
+      <w:r>
+        <w:rPr>
+          <w:b/>
+          <w:bCs/>
+        </w:rPr>
+        <w:t>Visits to the Cavaticcio Hydroelectric Power Plant</w:t>
+      </w:r>
+    </w:p>
+    <w:p>
+      <w:r>
+        <w:t xml:space="preserve">A visit to the power plant itself (the underground engine room) is usually possible in </w:t>
+      </w:r>
+      <w:r>
+        <w:rPr>
+          <w:b/>
+          <w:bCs/>
+        </w:rPr>
+        <w:t xml:space="preserve">two ways </w:t>
+      </w:r>
+      <w:r>
+        <w:t>:</w:t>
+      </w:r>
+    </w:p>
+    <w:p>
+      <w:pPr>
+        <w:numPr>
+          <w:ilvl w:val="0"/>
+          <w:numId w:val="4"/>
+        </w:numPr>
+      </w:pPr>
+      <w:r>
+        <w:rPr>
+          <w:b/>
+          <w:bCs/>
+        </w:rPr>
+        <w:t>Visits for Organized Groups:</w:t>
+      </w:r>
+    </w:p>
+    <w:p>
+      <w:pPr>
+        <w:numPr>
+          <w:ilvl w:val="1"/>
+          <w:numId w:val="4"/>
+        </w:numPr>
+      </w:pPr>
+      <w:r>
+        <w:t xml:space="preserve">The power plant can be visited by </w:t>
+      </w:r>
+      <w:r>
+        <w:rPr>
+          <w:b/>
+          <w:bCs/>
+        </w:rPr>
+        <w:t xml:space="preserve">reservation for private groups </w:t>
+      </w:r>
+      <w:r>
+        <w:t>(generally at least 10 people).</w:t>
+      </w:r>
+    </w:p>
+    <w:p>
+      <w:pPr>
+        <w:numPr>
+          <w:ilvl w:val="1"/>
+          <w:numId w:val="4"/>
+        </w:numPr>
+      </w:pPr>
+      <w:r>
+        <w:t>For information on availability and rates, please contact the Consorzio dei Canali di Bologna directly.</w:t>
+      </w:r>
+    </w:p>
+    <w:p>
+      <w:pPr>
+        <w:numPr>
+          <w:ilvl w:val="0"/>
+          <w:numId w:val="4"/>
+        </w:numPr>
+      </w:pPr>
+      <w:r>
+        <w:rPr>
+          <w:b/>
+          <w:bCs/>
+        </w:rPr>
+        <w:t>Special Visits (Occasional Events):</w:t>
+      </w:r>
+    </w:p>
+    <w:p>
+      <w:pPr>
+        <w:numPr>
+          <w:ilvl w:val="1"/>
+          <w:numId w:val="4"/>
+        </w:numPr>
+      </w:pPr>
+      <w:r>
+        <w:t xml:space="preserve">The plant is open to the public on special occasions, such as the </w:t>
+      </w:r>
+      <w:r>
+        <w:rPr>
+          <w:b/>
+          <w:bCs/>
+        </w:rPr>
+        <w:t xml:space="preserve">European Researchers' Night </w:t>
+      </w:r>
+      <w:r>
+        <w:t>or other thematic events organized by the Consortium.</w:t>
+      </w:r>
+    </w:p>
+    <w:p>
+      <w:pPr>
+        <w:numPr>
+          <w:ilvl w:val="1"/>
+          <w:numId w:val="4"/>
+        </w:numPr>
+      </w:pPr>
+      <w:r>
+        <w:t xml:space="preserve">These events have </w:t>
+      </w:r>
+      <w:r>
+        <w:rPr>
+          <w:b/>
+          <w:bCs/>
+        </w:rPr>
+        <w:t xml:space="preserve">limited places </w:t>
+      </w:r>
+      <w:r>
+        <w:t xml:space="preserve">and require reservations. It's essential to check the "News" or "Events" section on the </w:t>
+      </w:r>
+      <w:r>
+        <w:rPr>
+          <w:i/>
+          <w:iCs/>
+        </w:rPr>
+        <w:t xml:space="preserve">Canali di Bologna website </w:t>
+      </w:r>
+      <w:r>
+        <w:t>to ensure you don't miss out.</w:t>
+      </w:r>
+    </w:p>
+    <w:p>
+      <w:r>
+        <w:rPr>
+          <w:b/>
+          <w:bCs/>
+        </w:rPr>
+        <w:t>Booking contacts:</w:t>
+      </w:r>
+    </w:p>
+    <w:p>
+      <w:pPr>
+        <w:numPr>
+          <w:ilvl w:val="0"/>
+          <w:numId w:val="5"/>
+        </w:numPr>
+      </w:pPr>
+      <w:proofErr w:type="gramStart"/>
+      <w:r>
+        <w:t>Email :</w:t>
+      </w:r>
+      <w:proofErr w:type="gramEnd"/>
+      <w:r>
+        <w:t xml:space="preserve"> ordini@canalidibologna.it</w:t>
+      </w:r>
+    </w:p>
+    <w:p>
+      <w:pPr>
+        <w:numPr>
+          <w:ilvl w:val="0"/>
+          <w:numId w:val="5"/>
+        </w:numPr>
+      </w:pPr>
+      <w:r>
+        <w:t>Telephone: 389.5950213 (Generally Mon - Thu 8.30-12.00, Fri 8.30-12.30)</w:t>
+      </w:r>
+    </w:p>
+    <w:p>
+      <w:pPr>
+        <w:rPr>
+          <w:b/>
+          <w:bCs/>
+        </w:rPr>
+      </w:pPr>
+      <w:r>
+        <w:rPr>
+          <w:rFonts w:ascii="Segoe UI Emoji" w:hAnsi="Segoe UI Emoji" w:cs="Segoe UI Emoji"/>
+          <w:b/>
+          <w:bCs/>
+        </w:rPr>
+        <w:t xml:space="preserve">🛶 </w:t>
+      </w:r>
+      <w:r>
+        <w:rPr>
+          <w:b/>
+          <w:bCs/>
+        </w:rPr>
+        <w:t>"The Underground of Bologna" - Porto Experience (Canale Cavaticcio)</w:t>
+      </w:r>
+    </w:p>
+    <w:p>
+      <w:r>
+        <w:t>Although the power plant can be visited upon request, the Cavaticcio Canal and ancient port area is often included in the more popular underground canal tour.</w:t>
+      </w:r>
+    </w:p>
+    <w:p>
+      <w:pPr>
+        <w:numPr>
+          <w:ilvl w:val="0"/>
+          <w:numId w:val="6"/>
+        </w:numPr>
+      </w:pPr>
+      <w:r>
+        <w:rPr>
+          <w:b/>
+          <w:bCs/>
+        </w:rPr>
+        <w:t xml:space="preserve">Special Period ("Secca"): </w:t>
+      </w:r>
+      <w:r>
+        <w:t xml:space="preserve">Visits to the underground canals (both the Canale Reno/Moline and the Cavaticcio) take place in a massive and organised way only once a year, during the period in which the water supply to the canals is interrupted for maintenance (the so-called "secca"), which usually falls in </w:t>
+      </w:r>
+      <w:r>
+        <w:rPr>
+          <w:b/>
+          <w:bCs/>
+        </w:rPr>
+        <w:t xml:space="preserve">autumn </w:t>
+      </w:r>
+      <w:r>
+        <w:t>(often between October and November).</w:t>
+      </w:r>
+    </w:p>
+    <w:p>
+      <w:pPr>
+        <w:numPr>
+          <w:ilvl w:val="0"/>
+          <w:numId w:val="6"/>
+        </w:numPr>
+      </w:pPr>
+      <w:r>
+        <w:rPr>
+          <w:b/>
+          <w:bCs/>
+        </w:rPr>
+        <w:t xml:space="preserve">"Porto Experience" Itinerary: </w:t>
+      </w:r>
+      <w:r>
+        <w:t xml:space="preserve">This specific tour allows you to descend from the </w:t>
+      </w:r>
+      <w:r>
+        <w:rPr>
+          <w:b/>
+          <w:bCs/>
+        </w:rPr>
+        <w:t xml:space="preserve">Salara </w:t>
+      </w:r>
+      <w:r>
+        <w:t xml:space="preserve">(the ancient Salt Warehouse) and explore the underground section of the </w:t>
+      </w:r>
+      <w:r>
+        <w:rPr>
+          <w:b/>
+          <w:bCs/>
+        </w:rPr>
+        <w:t xml:space="preserve">Cavaticcio Canal </w:t>
+      </w:r>
+      <w:r>
+        <w:t>, retracing the history of the ancient port of Bologna.</w:t>
+      </w:r>
+    </w:p>
+    <w:p>
+      <w:pPr>
+        <w:numPr>
+          <w:ilvl w:val="0"/>
+          <w:numId w:val="6"/>
+        </w:numPr>
+      </w:pPr>
+      <w:r>
+        <w:rPr>
+          <w:b/>
+          <w:bCs/>
+        </w:rPr>
+        <w:t xml:space="preserve">Reservations: </w:t>
+      </w:r>
+      <w:r>
+        <w:t xml:space="preserve">Reservations for the "Undergrounds of Bologna" open well in advance of the fall event, and they sell out quickly. You should monitor the </w:t>
+      </w:r>
+      <w:r>
+        <w:rPr>
+          <w:b/>
+          <w:bCs/>
+        </w:rPr>
+        <w:t xml:space="preserve">Canali di Bologna </w:t>
+      </w:r>
+      <w:r>
+        <w:t xml:space="preserve">or </w:t>
+      </w:r>
+      <w:r>
+        <w:rPr>
+          <w:b/>
+          <w:bCs/>
+        </w:rPr>
+        <w:t xml:space="preserve">Bologna Welcome websites </w:t>
+      </w:r>
+      <w:r>
+        <w:t>for exact dates and when reservations open.</w:t>
+      </w:r>
+    </w:p>
+    <w:p>
+      <w:r>
+        <w:lastRenderedPageBreak/>
+        <w:pict w14:anchorId="5A887DF4">
+          <v:rect id="_x0000_i1029" style="width:0;height:1.5pt" o:hralign="center" o:hrstd="t" o:hrnoshade="t" o:hr="t" fillcolor="gray" stroked="f"/>
+        </w:pict>
+      </w:r>
+    </w:p>
+    <w:p>
+      <w:pPr>
+        <w:rPr>
+          <w:b/>
+          <w:bCs/>
+        </w:rPr>
+      </w:pPr>
+      <w:r>
+        <w:rPr>
+          <w:b/>
+          <w:bCs/>
+        </w:rPr>
+        <w:t>Other Visit Options</w:t>
+      </w:r>
+    </w:p>
+    <w:p>
+      <w:r>
+        <w:t>The Canali di Bologna Consortium also organizes:</w:t>
+      </w:r>
+    </w:p>
+    <w:p>
+      <w:pPr>
+        <w:numPr>
+          <w:ilvl w:val="0"/>
+          <w:numId w:val="7"/>
+        </w:numPr>
+      </w:pPr>
+      <w:r>
+        <w:rPr>
+          <w:b/>
+          <w:bCs/>
+        </w:rPr>
+        <w:t xml:space="preserve">Opificio delle Acque: </w:t>
+      </w:r>
+      <w:r>
+        <w:t xml:space="preserve">A permanent museum/documentation center on the city's hydraulic history, occasionally offering special tours of the underground room containing the remains of the former hydroelectric plant. It is located at Via Monaldo </w:t>
+      </w:r>
+      <w:proofErr w:type="spellStart"/>
+      <w:r>
+        <w:t>Calari</w:t>
+      </w:r>
+      <w:proofErr w:type="spellEnd"/>
+      <w:r>
+        <w:t xml:space="preserve"> , 15.</w:t>
+      </w:r>
+    </w:p>
+    <w:p>
+      <w:pPr>
+        <w:numPr>
+          <w:ilvl w:val="0"/>
+          <w:numId w:val="7"/>
+        </w:numPr>
+      </w:pPr>
+      <w:r>
+        <w:rPr>
+          <w:b/>
+          <w:bCs/>
+        </w:rPr>
+        <w:t xml:space="preserve">Surface Tours: </w:t>
+      </w:r>
+      <w:r>
+        <w:t>Guided walks along the route of the exposed and covered canals (such as the Reno Canal tour), which include an external view of the Cavaticcio Power Station.</w:t>
+      </w:r>
+    </w:p>
+    <w:p>
+      <w:r>
+        <w:t xml:space="preserve">I highly recommend visiting the </w:t>
+      </w:r>
+      <w:r>
+        <w:rPr>
+          <w:b/>
+          <w:bCs/>
+        </w:rPr>
+        <w:t xml:space="preserve">official Canali di Bologna website </w:t>
+      </w:r>
+      <w:r>
+        <w:t>for the latest events and reservations, especially for underground tours in the fall!</w:t>
+      </w:r>
+    </w:p>
+    <w:p/>
     <w:p/>
     <w:p/>
     <w:sectPr>

</xml_diff>